<commit_message>
feat(course): learn fragment and navigation
</commit_message>
<xml_diff>
--- a/courses/dicoding/soft_skills/Assignment_SS_01.docx
+++ b/courses/dicoding/soft_skills/Assignment_SS_01.docx
@@ -4,7 +4,22 @@
   <w:body>
     <w:p>
       <w:pPr>
+        <w:keepNext w:val="0"/>
+        <w:keepLines w:val="0"/>
+        <w:pageBreakBefore w:val="0"/>
+        <w:widowControl w:val="0"/>
+        <w:kinsoku/>
+        <w:wordWrap/>
+        <w:overflowPunct/>
+        <w:topLinePunct w:val="0"/>
+        <w:autoSpaceDE/>
+        <w:autoSpaceDN/>
+        <w:bidi w:val="0"/>
+        <w:adjustRightInd/>
+        <w:snapToGrid/>
+        <w:spacing w:line="23" w:lineRule="atLeast"/>
         <w:jc w:val="center"/>
+        <w:textAlignment w:val="auto"/>
         <w:rPr>
           <w:rFonts w:hint="default" w:ascii="Times New Roman" w:hAnsi="Times New Roman" w:cs="Times New Roman"/>
           <w:sz w:val="24"/>
@@ -24,40 +39,1798 @@
     </w:p>
     <w:p>
       <w:pPr>
-        <w:jc w:val="center"/>
-        <w:rPr>
-          <w:rFonts w:hint="default" w:ascii="Times New Roman" w:hAnsi="Times New Roman" w:cs="Times New Roman"/>
-          <w:sz w:val="24"/>
-          <w:szCs w:val="32"/>
-          <w:lang w:val="en-US"/>
-        </w:rPr>
-      </w:pPr>
-    </w:p>
-    <w:p>
-      <w:pPr>
+        <w:keepNext w:val="0"/>
+        <w:keepLines w:val="0"/>
+        <w:pageBreakBefore w:val="0"/>
+        <w:widowControl w:val="0"/>
+        <w:numPr>
+          <w:numId w:val="0"/>
+        </w:numPr>
+        <w:kinsoku/>
+        <w:wordWrap/>
+        <w:overflowPunct/>
+        <w:topLinePunct w:val="0"/>
+        <w:autoSpaceDE/>
+        <w:autoSpaceDN/>
+        <w:bidi w:val="0"/>
+        <w:adjustRightInd/>
+        <w:snapToGrid/>
+        <w:spacing w:line="23" w:lineRule="atLeast"/>
+        <w:jc w:val="both"/>
+        <w:textAlignment w:val="auto"/>
+        <w:rPr>
+          <w:rFonts w:hint="default" w:ascii="Times New Roman" w:hAnsi="Times New Roman" w:cs="Times New Roman"/>
+          <w:sz w:val="24"/>
+          <w:szCs w:val="32"/>
+          <w:lang w:val="en-US"/>
+        </w:rPr>
+      </w:pPr>
+    </w:p>
+    <w:p>
+      <w:pPr>
+        <w:keepNext w:val="0"/>
+        <w:keepLines w:val="0"/>
+        <w:pageBreakBefore w:val="0"/>
+        <w:widowControl w:val="0"/>
+        <w:numPr>
+          <w:numId w:val="0"/>
+        </w:numPr>
+        <w:kinsoku/>
+        <w:wordWrap/>
+        <w:overflowPunct/>
+        <w:topLinePunct w:val="0"/>
+        <w:autoSpaceDE/>
+        <w:autoSpaceDN/>
+        <w:bidi w:val="0"/>
+        <w:adjustRightInd/>
+        <w:snapToGrid/>
+        <w:spacing w:line="23" w:lineRule="atLeast"/>
+        <w:jc w:val="both"/>
+        <w:textAlignment w:val="auto"/>
+        <w:rPr>
+          <w:rFonts w:hint="default" w:ascii="Times New Roman" w:hAnsi="Times New Roman" w:cs="Times New Roman"/>
+          <w:sz w:val="24"/>
+          <w:szCs w:val="32"/>
+          <w:lang w:val="en-US"/>
+        </w:rPr>
+      </w:pPr>
+      <w:r>
+        <w:rPr>
+          <w:rFonts w:hint="default" w:ascii="Times New Roman" w:hAnsi="Times New Roman" w:cs="Times New Roman"/>
+          <w:sz w:val="24"/>
+          <w:szCs w:val="32"/>
+          <w:lang w:val="en-US"/>
+        </w:rPr>
+        <w:t>In looking at myself, I identify 3 statements that hinder my development. These statements reflect myself and influence my actions and decisions in various situations. However, I am determined to turn them into opportunities for my development.</w:t>
+      </w:r>
+    </w:p>
+    <w:p>
+      <w:pPr>
+        <w:keepNext w:val="0"/>
+        <w:keepLines w:val="0"/>
+        <w:pageBreakBefore w:val="0"/>
+        <w:widowControl w:val="0"/>
         <w:numPr>
           <w:ilvl w:val="0"/>
           <w:numId w:val="1"/>
         </w:numPr>
-        <w:jc w:val="left"/>
-        <w:rPr>
-          <w:rFonts w:hint="default" w:ascii="Times New Roman" w:hAnsi="Times New Roman" w:cs="Times New Roman"/>
-          <w:sz w:val="24"/>
-          <w:szCs w:val="32"/>
-          <w:lang w:val="en-US"/>
-        </w:rPr>
-      </w:pPr>
-      <w:r>
-        <w:rPr>
-          <w:rFonts w:hint="default" w:ascii="Times New Roman" w:hAnsi="Times New Roman" w:cs="Times New Roman"/>
-          <w:sz w:val="24"/>
-          <w:szCs w:val="32"/>
-          <w:lang w:val="en-US"/>
-        </w:rPr>
-        <w:t>I may struggle with math now, but with practice and perseverance, I can improve my skills</w:t>
+        <w:tabs>
+          <w:tab w:val="clear" w:pos="425"/>
+        </w:tabs>
+        <w:kinsoku/>
+        <w:wordWrap/>
+        <w:overflowPunct/>
+        <w:topLinePunct w:val="0"/>
+        <w:autoSpaceDE/>
+        <w:autoSpaceDN/>
+        <w:bidi w:val="0"/>
+        <w:adjustRightInd/>
+        <w:snapToGrid/>
+        <w:spacing w:line="23" w:lineRule="atLeast"/>
+        <w:ind w:left="840" w:leftChars="0" w:hanging="425" w:firstLineChars="0"/>
+        <w:jc w:val="both"/>
+        <w:textAlignment w:val="auto"/>
+        <w:rPr>
+          <w:rFonts w:hint="default" w:ascii="Times New Roman" w:hAnsi="Times New Roman" w:cs="Times New Roman"/>
+          <w:sz w:val="24"/>
+          <w:szCs w:val="32"/>
+          <w:lang w:val="en-US"/>
+        </w:rPr>
+      </w:pPr>
+      <w:r>
+        <w:rPr>
+          <w:rFonts w:hint="default" w:ascii="Times New Roman" w:hAnsi="Times New Roman" w:cs="Times New Roman"/>
+          <w:sz w:val="24"/>
+          <w:szCs w:val="32"/>
+          <w:lang w:val="en-US"/>
+        </w:rPr>
+        <w:t>I am afraid of failure and avoid taking risks.</w:t>
+      </w:r>
+    </w:p>
+    <w:p>
+      <w:pPr>
+        <w:keepNext w:val="0"/>
+        <w:keepLines w:val="0"/>
+        <w:pageBreakBefore w:val="0"/>
+        <w:widowControl w:val="0"/>
+        <w:numPr>
+          <w:ilvl w:val="0"/>
+          <w:numId w:val="0"/>
+        </w:numPr>
+        <w:kinsoku/>
+        <w:wordWrap/>
+        <w:overflowPunct/>
+        <w:topLinePunct w:val="0"/>
+        <w:autoSpaceDE/>
+        <w:autoSpaceDN/>
+        <w:bidi w:val="0"/>
+        <w:adjustRightInd/>
+        <w:snapToGrid/>
+        <w:spacing w:line="23" w:lineRule="atLeast"/>
+        <w:ind w:left="835" w:leftChars="0"/>
+        <w:jc w:val="both"/>
+        <w:textAlignment w:val="auto"/>
+        <w:rPr>
+          <w:rFonts w:hint="default" w:ascii="Times New Roman" w:hAnsi="Times New Roman" w:cs="Times New Roman"/>
+          <w:sz w:val="24"/>
+          <w:szCs w:val="32"/>
+          <w:lang w:val="en-US"/>
+        </w:rPr>
+      </w:pPr>
+      <w:r>
+        <w:rPr>
+          <w:rFonts w:hint="default" w:ascii="Times New Roman" w:hAnsi="Times New Roman" w:cs="Times New Roman"/>
+          <w:sz w:val="24"/>
+          <w:szCs w:val="32"/>
+          <w:lang w:val="en-US"/>
+        </w:rPr>
+        <w:t>Fixed Mindset:</w:t>
+      </w:r>
+    </w:p>
+    <w:p>
+      <w:pPr>
+        <w:keepNext w:val="0"/>
+        <w:keepLines w:val="0"/>
+        <w:pageBreakBefore w:val="0"/>
+        <w:widowControl w:val="0"/>
+        <w:numPr>
+          <w:ilvl w:val="0"/>
+          <w:numId w:val="2"/>
+        </w:numPr>
+        <w:tabs>
+          <w:tab w:val="clear" w:pos="420"/>
+        </w:tabs>
+        <w:kinsoku/>
+        <w:wordWrap/>
+        <w:overflowPunct/>
+        <w:topLinePunct w:val="0"/>
+        <w:autoSpaceDE/>
+        <w:autoSpaceDN/>
+        <w:bidi w:val="0"/>
+        <w:adjustRightInd/>
+        <w:snapToGrid/>
+        <w:spacing w:line="23" w:lineRule="atLeast"/>
+        <w:ind w:left="1260" w:leftChars="0" w:hanging="425" w:firstLineChars="0"/>
+        <w:jc w:val="both"/>
+        <w:textAlignment w:val="auto"/>
+        <w:rPr>
+          <w:rFonts w:hint="default" w:ascii="Times New Roman" w:hAnsi="Times New Roman" w:cs="Times New Roman"/>
+          <w:sz w:val="24"/>
+          <w:szCs w:val="32"/>
+          <w:lang w:val="en-US"/>
+        </w:rPr>
+      </w:pPr>
+      <w:r>
+        <w:rPr>
+          <w:rFonts w:hint="default" w:ascii="Times New Roman" w:hAnsi="Times New Roman" w:cs="Times New Roman"/>
+          <w:sz w:val="24"/>
+          <w:szCs w:val="32"/>
+          <w:lang w:val="en-US"/>
+        </w:rPr>
+        <w:t>Previous experiences of failure resulting in disappointment and shame.</w:t>
+      </w:r>
+    </w:p>
+    <w:p>
+      <w:pPr>
+        <w:keepNext w:val="0"/>
+        <w:keepLines w:val="0"/>
+        <w:pageBreakBefore w:val="0"/>
+        <w:widowControl w:val="0"/>
+        <w:numPr>
+          <w:ilvl w:val="0"/>
+          <w:numId w:val="2"/>
+        </w:numPr>
+        <w:tabs>
+          <w:tab w:val="clear" w:pos="420"/>
+        </w:tabs>
+        <w:kinsoku/>
+        <w:wordWrap/>
+        <w:overflowPunct/>
+        <w:topLinePunct w:val="0"/>
+        <w:autoSpaceDE/>
+        <w:autoSpaceDN/>
+        <w:bidi w:val="0"/>
+        <w:adjustRightInd/>
+        <w:snapToGrid/>
+        <w:spacing w:line="23" w:lineRule="atLeast"/>
+        <w:ind w:left="1260" w:leftChars="0" w:hanging="425" w:firstLineChars="0"/>
+        <w:jc w:val="both"/>
+        <w:textAlignment w:val="auto"/>
+        <w:rPr>
+          <w:rFonts w:hint="default" w:ascii="Times New Roman" w:hAnsi="Times New Roman" w:cs="Times New Roman"/>
+          <w:sz w:val="24"/>
+          <w:szCs w:val="32"/>
+          <w:lang w:val="en-US"/>
+        </w:rPr>
+      </w:pPr>
+      <w:r>
+        <w:rPr>
+          <w:rFonts w:hint="default" w:ascii="Times New Roman" w:hAnsi="Times New Roman" w:cs="Times New Roman"/>
+          <w:sz w:val="24"/>
+          <w:szCs w:val="32"/>
+          <w:lang w:val="en-US"/>
+        </w:rPr>
+        <w:t>Pressure to meet high expectations from myself and others, leading to a fear of falling short.</w:t>
+      </w:r>
+    </w:p>
+    <w:p>
+      <w:pPr>
+        <w:keepNext w:val="0"/>
+        <w:keepLines w:val="0"/>
+        <w:pageBreakBefore w:val="0"/>
+        <w:widowControl w:val="0"/>
+        <w:numPr>
+          <w:ilvl w:val="0"/>
+          <w:numId w:val="2"/>
+        </w:numPr>
+        <w:tabs>
+          <w:tab w:val="clear" w:pos="420"/>
+        </w:tabs>
+        <w:kinsoku/>
+        <w:wordWrap/>
+        <w:overflowPunct/>
+        <w:topLinePunct w:val="0"/>
+        <w:autoSpaceDE/>
+        <w:autoSpaceDN/>
+        <w:bidi w:val="0"/>
+        <w:adjustRightInd/>
+        <w:snapToGrid/>
+        <w:spacing w:line="23" w:lineRule="atLeast"/>
+        <w:ind w:left="1260" w:leftChars="0" w:hanging="425" w:firstLineChars="0"/>
+        <w:jc w:val="both"/>
+        <w:textAlignment w:val="auto"/>
+        <w:rPr>
+          <w:rFonts w:hint="default" w:ascii="Times New Roman" w:hAnsi="Times New Roman" w:cs="Times New Roman"/>
+          <w:sz w:val="24"/>
+          <w:szCs w:val="32"/>
+          <w:lang w:val="en-US"/>
+        </w:rPr>
+      </w:pPr>
+      <w:r>
+        <w:rPr>
+          <w:rFonts w:hint="default" w:ascii="Times New Roman" w:hAnsi="Times New Roman" w:cs="Times New Roman"/>
+          <w:sz w:val="24"/>
+          <w:szCs w:val="32"/>
+          <w:lang w:val="en-US"/>
+        </w:rPr>
+        <w:t>Limited exposure to challenging situations or unfamiliar tasks, reinforcing a comfort zone mentality.</w:t>
+      </w:r>
+    </w:p>
+    <w:p>
+      <w:pPr>
+        <w:keepNext w:val="0"/>
+        <w:keepLines w:val="0"/>
+        <w:pageBreakBefore w:val="0"/>
+        <w:widowControl w:val="0"/>
+        <w:numPr>
+          <w:ilvl w:val="0"/>
+          <w:numId w:val="2"/>
+        </w:numPr>
+        <w:tabs>
+          <w:tab w:val="clear" w:pos="420"/>
+        </w:tabs>
+        <w:kinsoku/>
+        <w:wordWrap/>
+        <w:overflowPunct/>
+        <w:topLinePunct w:val="0"/>
+        <w:autoSpaceDE/>
+        <w:autoSpaceDN/>
+        <w:bidi w:val="0"/>
+        <w:adjustRightInd/>
+        <w:snapToGrid/>
+        <w:spacing w:line="23" w:lineRule="atLeast"/>
+        <w:ind w:left="1260" w:leftChars="0" w:hanging="425" w:firstLineChars="0"/>
+        <w:jc w:val="both"/>
+        <w:textAlignment w:val="auto"/>
+        <w:rPr>
+          <w:rFonts w:hint="default" w:ascii="Times New Roman" w:hAnsi="Times New Roman" w:cs="Times New Roman"/>
+          <w:sz w:val="24"/>
+          <w:szCs w:val="32"/>
+          <w:lang w:val="en-US"/>
+        </w:rPr>
+      </w:pPr>
+      <w:r>
+        <w:rPr>
+          <w:rFonts w:hint="default" w:ascii="Times New Roman" w:hAnsi="Times New Roman" w:cs="Times New Roman"/>
+          <w:sz w:val="24"/>
+          <w:szCs w:val="32"/>
+          <w:lang w:val="en-US"/>
+        </w:rPr>
+        <w:t>Concerns about the potential consequences of failure, such as damaging relationships or career setbacks.</w:t>
+      </w:r>
+    </w:p>
+    <w:p>
+      <w:pPr>
+        <w:keepNext w:val="0"/>
+        <w:keepLines w:val="0"/>
+        <w:pageBreakBefore w:val="0"/>
+        <w:widowControl w:val="0"/>
+        <w:numPr>
+          <w:ilvl w:val="0"/>
+          <w:numId w:val="2"/>
+        </w:numPr>
+        <w:tabs>
+          <w:tab w:val="clear" w:pos="420"/>
+        </w:tabs>
+        <w:kinsoku/>
+        <w:wordWrap/>
+        <w:overflowPunct/>
+        <w:topLinePunct w:val="0"/>
+        <w:autoSpaceDE/>
+        <w:autoSpaceDN/>
+        <w:bidi w:val="0"/>
+        <w:adjustRightInd/>
+        <w:snapToGrid/>
+        <w:spacing w:line="23" w:lineRule="atLeast"/>
+        <w:ind w:left="1260" w:leftChars="0" w:hanging="425" w:firstLineChars="0"/>
+        <w:jc w:val="both"/>
+        <w:textAlignment w:val="auto"/>
+        <w:rPr>
+          <w:rFonts w:hint="default" w:ascii="Times New Roman" w:hAnsi="Times New Roman" w:cs="Times New Roman"/>
+          <w:sz w:val="24"/>
+          <w:szCs w:val="32"/>
+          <w:lang w:val="en-US"/>
+        </w:rPr>
+      </w:pPr>
+      <w:r>
+        <w:rPr>
+          <w:rFonts w:hint="default" w:ascii="Times New Roman" w:hAnsi="Times New Roman" w:cs="Times New Roman"/>
+          <w:sz w:val="24"/>
+          <w:szCs w:val="32"/>
+          <w:lang w:val="en-US"/>
+        </w:rPr>
+        <w:t>Belief that success is dependent on avoiding mistakes rather than embracing them as learning opportunities.</w:t>
+      </w:r>
+    </w:p>
+    <w:p>
+      <w:pPr>
+        <w:keepNext w:val="0"/>
+        <w:keepLines w:val="0"/>
+        <w:pageBreakBefore w:val="0"/>
+        <w:widowControl w:val="0"/>
+        <w:numPr>
+          <w:numId w:val="0"/>
+        </w:numPr>
+        <w:kinsoku/>
+        <w:wordWrap/>
+        <w:overflowPunct/>
+        <w:topLinePunct w:val="0"/>
+        <w:autoSpaceDE/>
+        <w:autoSpaceDN/>
+        <w:bidi w:val="0"/>
+        <w:adjustRightInd/>
+        <w:snapToGrid/>
+        <w:spacing w:line="23" w:lineRule="atLeast"/>
+        <w:ind w:left="835" w:leftChars="0"/>
+        <w:jc w:val="both"/>
+        <w:textAlignment w:val="auto"/>
+        <w:rPr>
+          <w:rFonts w:hint="default" w:ascii="Times New Roman" w:hAnsi="Times New Roman" w:cs="Times New Roman"/>
+          <w:sz w:val="24"/>
+          <w:szCs w:val="32"/>
+          <w:lang w:val="en-US"/>
+        </w:rPr>
+      </w:pPr>
+      <w:r>
+        <w:rPr>
+          <w:rFonts w:hint="default" w:ascii="Times New Roman" w:hAnsi="Times New Roman" w:cs="Times New Roman"/>
+          <w:sz w:val="24"/>
+          <w:szCs w:val="32"/>
+          <w:lang w:val="en-US"/>
+        </w:rPr>
+        <w:t>Challenges to Growth Mindset:</w:t>
+      </w:r>
+    </w:p>
+    <w:p>
+      <w:pPr>
+        <w:keepNext w:val="0"/>
+        <w:keepLines w:val="0"/>
+        <w:pageBreakBefore w:val="0"/>
+        <w:widowControl w:val="0"/>
+        <w:numPr>
+          <w:ilvl w:val="0"/>
+          <w:numId w:val="2"/>
+        </w:numPr>
+        <w:tabs>
+          <w:tab w:val="clear" w:pos="420"/>
+        </w:tabs>
+        <w:kinsoku/>
+        <w:wordWrap/>
+        <w:overflowPunct/>
+        <w:topLinePunct w:val="0"/>
+        <w:autoSpaceDE/>
+        <w:autoSpaceDN/>
+        <w:bidi w:val="0"/>
+        <w:adjustRightInd/>
+        <w:snapToGrid/>
+        <w:spacing w:line="23" w:lineRule="atLeast"/>
+        <w:ind w:left="1260" w:leftChars="0" w:hanging="425" w:firstLineChars="0"/>
+        <w:jc w:val="both"/>
+        <w:textAlignment w:val="auto"/>
+        <w:rPr>
+          <w:rFonts w:hint="default" w:ascii="Times New Roman" w:hAnsi="Times New Roman" w:cs="Times New Roman"/>
+          <w:sz w:val="24"/>
+          <w:szCs w:val="32"/>
+          <w:lang w:val="en-US"/>
+        </w:rPr>
+      </w:pPr>
+      <w:r>
+        <w:rPr>
+          <w:rFonts w:hint="default" w:ascii="Times New Roman" w:hAnsi="Times New Roman" w:cs="Times New Roman"/>
+          <w:sz w:val="24"/>
+          <w:szCs w:val="32"/>
+          <w:lang w:val="en-US"/>
+        </w:rPr>
+        <w:t>Set realistic goals that involve stepping out of my comfort zone and taking calculated risks.</w:t>
+      </w:r>
+    </w:p>
+    <w:p>
+      <w:pPr>
+        <w:keepNext w:val="0"/>
+        <w:keepLines w:val="0"/>
+        <w:pageBreakBefore w:val="0"/>
+        <w:widowControl w:val="0"/>
+        <w:numPr>
+          <w:ilvl w:val="0"/>
+          <w:numId w:val="2"/>
+        </w:numPr>
+        <w:tabs>
+          <w:tab w:val="clear" w:pos="420"/>
+        </w:tabs>
+        <w:kinsoku/>
+        <w:wordWrap/>
+        <w:overflowPunct/>
+        <w:topLinePunct w:val="0"/>
+        <w:autoSpaceDE/>
+        <w:autoSpaceDN/>
+        <w:bidi w:val="0"/>
+        <w:adjustRightInd/>
+        <w:snapToGrid/>
+        <w:spacing w:line="23" w:lineRule="atLeast"/>
+        <w:ind w:left="1260" w:leftChars="0" w:hanging="425" w:firstLineChars="0"/>
+        <w:jc w:val="both"/>
+        <w:textAlignment w:val="auto"/>
+        <w:rPr>
+          <w:rFonts w:hint="default" w:ascii="Times New Roman" w:hAnsi="Times New Roman" w:cs="Times New Roman"/>
+          <w:sz w:val="24"/>
+          <w:szCs w:val="32"/>
+          <w:lang w:val="en-US"/>
+        </w:rPr>
+      </w:pPr>
+      <w:r>
+        <w:rPr>
+          <w:rFonts w:hint="default" w:ascii="Times New Roman" w:hAnsi="Times New Roman" w:cs="Times New Roman"/>
+          <w:sz w:val="24"/>
+          <w:szCs w:val="32"/>
+          <w:lang w:val="en-US"/>
+        </w:rPr>
+        <w:t>Cultivate a positive attitude towards failure, viewing it as a necessary part of the learning process.</w:t>
+      </w:r>
+    </w:p>
+    <w:p>
+      <w:pPr>
+        <w:keepNext w:val="0"/>
+        <w:keepLines w:val="0"/>
+        <w:pageBreakBefore w:val="0"/>
+        <w:widowControl w:val="0"/>
+        <w:numPr>
+          <w:ilvl w:val="0"/>
+          <w:numId w:val="2"/>
+        </w:numPr>
+        <w:tabs>
+          <w:tab w:val="clear" w:pos="420"/>
+        </w:tabs>
+        <w:kinsoku/>
+        <w:wordWrap/>
+        <w:overflowPunct/>
+        <w:topLinePunct w:val="0"/>
+        <w:autoSpaceDE/>
+        <w:autoSpaceDN/>
+        <w:bidi w:val="0"/>
+        <w:adjustRightInd/>
+        <w:snapToGrid/>
+        <w:spacing w:line="23" w:lineRule="atLeast"/>
+        <w:ind w:left="1260" w:leftChars="0" w:hanging="425" w:firstLineChars="0"/>
+        <w:jc w:val="both"/>
+        <w:textAlignment w:val="auto"/>
+        <w:rPr>
+          <w:rFonts w:hint="default" w:ascii="Times New Roman" w:hAnsi="Times New Roman" w:cs="Times New Roman"/>
+          <w:sz w:val="24"/>
+          <w:szCs w:val="32"/>
+          <w:lang w:val="en-US"/>
+        </w:rPr>
+      </w:pPr>
+      <w:r>
+        <w:rPr>
+          <w:rFonts w:hint="default" w:ascii="Times New Roman" w:hAnsi="Times New Roman" w:cs="Times New Roman"/>
+          <w:sz w:val="24"/>
+          <w:szCs w:val="32"/>
+          <w:lang w:val="en-US"/>
+        </w:rPr>
+        <w:t>Practice self-compassion and forgiveness, recognizing that setbacks are temporary and do not define my worth or potential.</w:t>
+      </w:r>
+    </w:p>
+    <w:p>
+      <w:pPr>
+        <w:keepNext w:val="0"/>
+        <w:keepLines w:val="0"/>
+        <w:pageBreakBefore w:val="0"/>
+        <w:widowControl w:val="0"/>
+        <w:numPr>
+          <w:ilvl w:val="0"/>
+          <w:numId w:val="1"/>
+        </w:numPr>
+        <w:tabs>
+          <w:tab w:val="clear" w:pos="425"/>
+        </w:tabs>
+        <w:kinsoku/>
+        <w:wordWrap/>
+        <w:overflowPunct/>
+        <w:topLinePunct w:val="0"/>
+        <w:autoSpaceDE/>
+        <w:autoSpaceDN/>
+        <w:bidi w:val="0"/>
+        <w:adjustRightInd/>
+        <w:snapToGrid/>
+        <w:spacing w:line="23" w:lineRule="atLeast"/>
+        <w:ind w:left="840" w:leftChars="0" w:hanging="425" w:firstLineChars="0"/>
+        <w:jc w:val="both"/>
+        <w:textAlignment w:val="auto"/>
+        <w:rPr>
+          <w:rFonts w:hint="default" w:ascii="Times New Roman" w:hAnsi="Times New Roman" w:cs="Times New Roman"/>
+          <w:sz w:val="24"/>
+          <w:szCs w:val="32"/>
+          <w:lang w:val="en-US"/>
+        </w:rPr>
+      </w:pPr>
+      <w:r>
+        <w:rPr>
+          <w:rFonts w:hint="default" w:ascii="Times New Roman" w:hAnsi="Times New Roman" w:cs="Times New Roman"/>
+          <w:sz w:val="24"/>
+          <w:szCs w:val="32"/>
+          <w:lang w:val="en-US"/>
+        </w:rPr>
+        <w:t>I am not good at public speaking.</w:t>
+      </w:r>
+    </w:p>
+    <w:p>
+      <w:pPr>
+        <w:keepNext w:val="0"/>
+        <w:keepLines w:val="0"/>
+        <w:pageBreakBefore w:val="0"/>
+        <w:widowControl w:val="0"/>
+        <w:numPr>
+          <w:ilvl w:val="0"/>
+          <w:numId w:val="0"/>
+        </w:numPr>
+        <w:kinsoku/>
+        <w:wordWrap/>
+        <w:overflowPunct/>
+        <w:topLinePunct w:val="0"/>
+        <w:autoSpaceDE/>
+        <w:autoSpaceDN/>
+        <w:bidi w:val="0"/>
+        <w:adjustRightInd/>
+        <w:snapToGrid/>
+        <w:spacing w:line="23" w:lineRule="atLeast"/>
+        <w:ind w:left="835" w:leftChars="0"/>
+        <w:jc w:val="both"/>
+        <w:textAlignment w:val="auto"/>
+        <w:rPr>
+          <w:rFonts w:hint="default" w:ascii="Times New Roman" w:hAnsi="Times New Roman" w:cs="Times New Roman"/>
+          <w:sz w:val="24"/>
+          <w:szCs w:val="32"/>
+          <w:lang w:val="en-US"/>
+        </w:rPr>
+      </w:pPr>
+      <w:r>
+        <w:rPr>
+          <w:rFonts w:hint="default" w:ascii="Times New Roman" w:hAnsi="Times New Roman" w:cs="Times New Roman"/>
+          <w:sz w:val="24"/>
+          <w:szCs w:val="32"/>
+          <w:lang w:val="en-US"/>
+        </w:rPr>
+        <w:t>Fixed Mindset:</w:t>
+      </w:r>
+    </w:p>
+    <w:p>
+      <w:pPr>
+        <w:keepNext w:val="0"/>
+        <w:keepLines w:val="0"/>
+        <w:pageBreakBefore w:val="0"/>
+        <w:widowControl w:val="0"/>
+        <w:numPr>
+          <w:ilvl w:val="0"/>
+          <w:numId w:val="2"/>
+        </w:numPr>
+        <w:tabs>
+          <w:tab w:val="clear" w:pos="420"/>
+        </w:tabs>
+        <w:kinsoku/>
+        <w:wordWrap/>
+        <w:overflowPunct/>
+        <w:topLinePunct w:val="0"/>
+        <w:autoSpaceDE/>
+        <w:autoSpaceDN/>
+        <w:bidi w:val="0"/>
+        <w:adjustRightInd/>
+        <w:snapToGrid/>
+        <w:spacing w:line="23" w:lineRule="atLeast"/>
+        <w:ind w:left="1260" w:leftChars="0" w:hanging="425" w:firstLineChars="0"/>
+        <w:jc w:val="both"/>
+        <w:textAlignment w:val="auto"/>
+        <w:rPr>
+          <w:rFonts w:hint="default" w:ascii="Times New Roman" w:hAnsi="Times New Roman" w:cs="Times New Roman"/>
+          <w:sz w:val="24"/>
+          <w:szCs w:val="32"/>
+          <w:lang w:val="en-US"/>
+        </w:rPr>
+      </w:pPr>
+      <w:r>
+        <w:rPr>
+          <w:rFonts w:hint="default" w:ascii="Times New Roman" w:hAnsi="Times New Roman" w:cs="Times New Roman"/>
+          <w:sz w:val="24"/>
+          <w:szCs w:val="32"/>
+          <w:lang w:val="en-US"/>
+        </w:rPr>
+        <w:t>In school, I often avoided presentations or speaking roles in group projects due to fear of judgment and embarrassment.</w:t>
+      </w:r>
+    </w:p>
+    <w:p>
+      <w:pPr>
+        <w:keepNext w:val="0"/>
+        <w:keepLines w:val="0"/>
+        <w:pageBreakBefore w:val="0"/>
+        <w:widowControl w:val="0"/>
+        <w:numPr>
+          <w:ilvl w:val="0"/>
+          <w:numId w:val="2"/>
+        </w:numPr>
+        <w:tabs>
+          <w:tab w:val="clear" w:pos="420"/>
+        </w:tabs>
+        <w:kinsoku/>
+        <w:wordWrap/>
+        <w:overflowPunct/>
+        <w:topLinePunct w:val="0"/>
+        <w:autoSpaceDE/>
+        <w:autoSpaceDN/>
+        <w:bidi w:val="0"/>
+        <w:adjustRightInd/>
+        <w:snapToGrid/>
+        <w:spacing w:line="23" w:lineRule="atLeast"/>
+        <w:ind w:left="1260" w:leftChars="0" w:hanging="425" w:firstLineChars="0"/>
+        <w:jc w:val="both"/>
+        <w:textAlignment w:val="auto"/>
+        <w:rPr>
+          <w:rFonts w:hint="default" w:ascii="Times New Roman" w:hAnsi="Times New Roman" w:cs="Times New Roman"/>
+          <w:sz w:val="24"/>
+          <w:szCs w:val="32"/>
+          <w:lang w:val="en-US"/>
+        </w:rPr>
+      </w:pPr>
+      <w:r>
+        <w:rPr>
+          <w:rFonts w:hint="default" w:ascii="Times New Roman" w:hAnsi="Times New Roman" w:cs="Times New Roman"/>
+          <w:sz w:val="24"/>
+          <w:szCs w:val="32"/>
+          <w:lang w:val="en-US"/>
+        </w:rPr>
+        <w:t>A negative experience during a presentation where I stumbled over my words and received mocking feedback from peers.</w:t>
+      </w:r>
+    </w:p>
+    <w:p>
+      <w:pPr>
+        <w:keepNext w:val="0"/>
+        <w:keepLines w:val="0"/>
+        <w:pageBreakBefore w:val="0"/>
+        <w:widowControl w:val="0"/>
+        <w:numPr>
+          <w:ilvl w:val="0"/>
+          <w:numId w:val="2"/>
+        </w:numPr>
+        <w:tabs>
+          <w:tab w:val="clear" w:pos="420"/>
+        </w:tabs>
+        <w:kinsoku/>
+        <w:wordWrap/>
+        <w:overflowPunct/>
+        <w:topLinePunct w:val="0"/>
+        <w:autoSpaceDE/>
+        <w:autoSpaceDN/>
+        <w:bidi w:val="0"/>
+        <w:adjustRightInd/>
+        <w:snapToGrid/>
+        <w:spacing w:line="23" w:lineRule="atLeast"/>
+        <w:ind w:left="1260" w:leftChars="0" w:hanging="425" w:firstLineChars="0"/>
+        <w:jc w:val="both"/>
+        <w:textAlignment w:val="auto"/>
+        <w:rPr>
+          <w:rFonts w:hint="default" w:ascii="Times New Roman" w:hAnsi="Times New Roman" w:cs="Times New Roman"/>
+          <w:sz w:val="24"/>
+          <w:szCs w:val="32"/>
+          <w:lang w:val="en-US"/>
+        </w:rPr>
+      </w:pPr>
+      <w:r>
+        <w:rPr>
+          <w:rFonts w:hint="default" w:ascii="Times New Roman" w:hAnsi="Times New Roman" w:cs="Times New Roman"/>
+          <w:sz w:val="24"/>
+          <w:szCs w:val="32"/>
+          <w:lang w:val="en-US"/>
+        </w:rPr>
+        <w:t>Witnessing others deliver flawless speeches, leading me to compare myself unfavorably.</w:t>
+      </w:r>
+    </w:p>
+    <w:p>
+      <w:pPr>
+        <w:keepNext w:val="0"/>
+        <w:keepLines w:val="0"/>
+        <w:pageBreakBefore w:val="0"/>
+        <w:widowControl w:val="0"/>
+        <w:numPr>
+          <w:ilvl w:val="0"/>
+          <w:numId w:val="2"/>
+        </w:numPr>
+        <w:tabs>
+          <w:tab w:val="clear" w:pos="420"/>
+        </w:tabs>
+        <w:kinsoku/>
+        <w:wordWrap/>
+        <w:overflowPunct/>
+        <w:topLinePunct w:val="0"/>
+        <w:autoSpaceDE/>
+        <w:autoSpaceDN/>
+        <w:bidi w:val="0"/>
+        <w:adjustRightInd/>
+        <w:snapToGrid/>
+        <w:spacing w:line="23" w:lineRule="atLeast"/>
+        <w:ind w:left="1260" w:leftChars="0" w:hanging="425" w:firstLineChars="0"/>
+        <w:jc w:val="both"/>
+        <w:textAlignment w:val="auto"/>
+        <w:rPr>
+          <w:rFonts w:hint="default" w:ascii="Times New Roman" w:hAnsi="Times New Roman" w:cs="Times New Roman"/>
+          <w:sz w:val="24"/>
+          <w:szCs w:val="32"/>
+          <w:lang w:val="en-US"/>
+        </w:rPr>
+      </w:pPr>
+      <w:r>
+        <w:rPr>
+          <w:rFonts w:hint="default" w:ascii="Times New Roman" w:hAnsi="Times New Roman" w:cs="Times New Roman"/>
+          <w:sz w:val="24"/>
+          <w:szCs w:val="32"/>
+          <w:lang w:val="en-US"/>
+        </w:rPr>
+        <w:t>Lack of encouragement or constructive feedback on my speaking skills in the past.</w:t>
+      </w:r>
+    </w:p>
+    <w:p>
+      <w:pPr>
+        <w:keepNext w:val="0"/>
+        <w:keepLines w:val="0"/>
+        <w:pageBreakBefore w:val="0"/>
+        <w:widowControl w:val="0"/>
+        <w:numPr>
+          <w:ilvl w:val="0"/>
+          <w:numId w:val="2"/>
+        </w:numPr>
+        <w:tabs>
+          <w:tab w:val="clear" w:pos="420"/>
+        </w:tabs>
+        <w:kinsoku/>
+        <w:wordWrap/>
+        <w:overflowPunct/>
+        <w:topLinePunct w:val="0"/>
+        <w:autoSpaceDE/>
+        <w:autoSpaceDN/>
+        <w:bidi w:val="0"/>
+        <w:adjustRightInd/>
+        <w:snapToGrid/>
+        <w:spacing w:line="23" w:lineRule="atLeast"/>
+        <w:ind w:left="1260" w:leftChars="0" w:hanging="425" w:firstLineChars="0"/>
+        <w:jc w:val="both"/>
+        <w:textAlignment w:val="auto"/>
+        <w:rPr>
+          <w:rFonts w:hint="default" w:ascii="Times New Roman" w:hAnsi="Times New Roman" w:cs="Times New Roman"/>
+          <w:sz w:val="24"/>
+          <w:szCs w:val="32"/>
+          <w:lang w:val="en-US"/>
+        </w:rPr>
+      </w:pPr>
+      <w:r>
+        <w:rPr>
+          <w:rFonts w:hint="default" w:ascii="Times New Roman" w:hAnsi="Times New Roman" w:cs="Times New Roman"/>
+          <w:sz w:val="24"/>
+          <w:szCs w:val="32"/>
+          <w:lang w:val="en-US"/>
+        </w:rPr>
+        <w:t>Belief that public speaking is an innate talent, and I am inherently deficient in it.</w:t>
+      </w:r>
+    </w:p>
+    <w:p>
+      <w:pPr>
+        <w:keepNext w:val="0"/>
+        <w:keepLines w:val="0"/>
+        <w:pageBreakBefore w:val="0"/>
+        <w:widowControl w:val="0"/>
+        <w:numPr>
+          <w:ilvl w:val="0"/>
+          <w:numId w:val="0"/>
+        </w:numPr>
+        <w:kinsoku/>
+        <w:wordWrap/>
+        <w:overflowPunct/>
+        <w:topLinePunct w:val="0"/>
+        <w:autoSpaceDE/>
+        <w:autoSpaceDN/>
+        <w:bidi w:val="0"/>
+        <w:adjustRightInd/>
+        <w:snapToGrid/>
+        <w:spacing w:line="23" w:lineRule="atLeast"/>
+        <w:ind w:left="835" w:leftChars="0"/>
+        <w:jc w:val="both"/>
+        <w:textAlignment w:val="auto"/>
+        <w:rPr>
+          <w:rFonts w:hint="default" w:ascii="Times New Roman" w:hAnsi="Times New Roman" w:cs="Times New Roman"/>
+          <w:sz w:val="24"/>
+          <w:szCs w:val="32"/>
+          <w:lang w:val="en-US"/>
+        </w:rPr>
+      </w:pPr>
+      <w:r>
+        <w:rPr>
+          <w:rFonts w:hint="default" w:ascii="Times New Roman" w:hAnsi="Times New Roman" w:cs="Times New Roman"/>
+          <w:sz w:val="24"/>
+          <w:szCs w:val="32"/>
+          <w:lang w:val="en-US"/>
+        </w:rPr>
+        <w:t>Challenges to Growth Mindset:</w:t>
+      </w:r>
+    </w:p>
+    <w:p>
+      <w:pPr>
+        <w:keepNext w:val="0"/>
+        <w:keepLines w:val="0"/>
+        <w:pageBreakBefore w:val="0"/>
+        <w:widowControl w:val="0"/>
+        <w:numPr>
+          <w:ilvl w:val="0"/>
+          <w:numId w:val="2"/>
+        </w:numPr>
+        <w:tabs>
+          <w:tab w:val="clear" w:pos="420"/>
+        </w:tabs>
+        <w:kinsoku/>
+        <w:wordWrap/>
+        <w:overflowPunct/>
+        <w:topLinePunct w:val="0"/>
+        <w:autoSpaceDE/>
+        <w:autoSpaceDN/>
+        <w:bidi w:val="0"/>
+        <w:adjustRightInd/>
+        <w:snapToGrid/>
+        <w:spacing w:line="23" w:lineRule="atLeast"/>
+        <w:ind w:left="1260" w:leftChars="0" w:hanging="425" w:firstLineChars="0"/>
+        <w:jc w:val="both"/>
+        <w:textAlignment w:val="auto"/>
+        <w:rPr>
+          <w:rFonts w:hint="default" w:ascii="Times New Roman" w:hAnsi="Times New Roman" w:cs="Times New Roman"/>
+          <w:sz w:val="24"/>
+          <w:szCs w:val="32"/>
+          <w:lang w:val="en-US"/>
+        </w:rPr>
+      </w:pPr>
+      <w:r>
+        <w:rPr>
+          <w:rFonts w:hint="default" w:ascii="Times New Roman" w:hAnsi="Times New Roman" w:cs="Times New Roman"/>
+          <w:sz w:val="24"/>
+          <w:szCs w:val="32"/>
+          <w:lang w:val="en-US"/>
+        </w:rPr>
+        <w:t>Commit to practicing public speaking regularly, starting with small audiences and gradually increasing the scope.</w:t>
+      </w:r>
+    </w:p>
+    <w:p>
+      <w:pPr>
+        <w:keepNext w:val="0"/>
+        <w:keepLines w:val="0"/>
+        <w:pageBreakBefore w:val="0"/>
+        <w:widowControl w:val="0"/>
+        <w:numPr>
+          <w:ilvl w:val="0"/>
+          <w:numId w:val="2"/>
+        </w:numPr>
+        <w:tabs>
+          <w:tab w:val="clear" w:pos="420"/>
+        </w:tabs>
+        <w:kinsoku/>
+        <w:wordWrap/>
+        <w:overflowPunct/>
+        <w:topLinePunct w:val="0"/>
+        <w:autoSpaceDE/>
+        <w:autoSpaceDN/>
+        <w:bidi w:val="0"/>
+        <w:adjustRightInd/>
+        <w:snapToGrid/>
+        <w:spacing w:line="23" w:lineRule="atLeast"/>
+        <w:ind w:left="1260" w:leftChars="0" w:hanging="425" w:firstLineChars="0"/>
+        <w:jc w:val="both"/>
+        <w:textAlignment w:val="auto"/>
+        <w:rPr>
+          <w:rFonts w:hint="default" w:ascii="Times New Roman" w:hAnsi="Times New Roman" w:cs="Times New Roman"/>
+          <w:sz w:val="24"/>
+          <w:szCs w:val="32"/>
+          <w:lang w:val="en-US"/>
+        </w:rPr>
+      </w:pPr>
+      <w:r>
+        <w:rPr>
+          <w:rFonts w:hint="default" w:ascii="Times New Roman" w:hAnsi="Times New Roman" w:cs="Times New Roman"/>
+          <w:sz w:val="24"/>
+          <w:szCs w:val="32"/>
+          <w:lang w:val="en-US"/>
+        </w:rPr>
+        <w:t>Seek feedback from supportive individuals or mentors to identify areas for improvement.</w:t>
+      </w:r>
+    </w:p>
+    <w:p>
+      <w:pPr>
+        <w:keepNext w:val="0"/>
+        <w:keepLines w:val="0"/>
+        <w:pageBreakBefore w:val="0"/>
+        <w:widowControl w:val="0"/>
+        <w:numPr>
+          <w:ilvl w:val="0"/>
+          <w:numId w:val="2"/>
+        </w:numPr>
+        <w:tabs>
+          <w:tab w:val="clear" w:pos="420"/>
+        </w:tabs>
+        <w:kinsoku/>
+        <w:wordWrap/>
+        <w:overflowPunct/>
+        <w:topLinePunct w:val="0"/>
+        <w:autoSpaceDE/>
+        <w:autoSpaceDN/>
+        <w:bidi w:val="0"/>
+        <w:adjustRightInd/>
+        <w:snapToGrid/>
+        <w:spacing w:line="23" w:lineRule="atLeast"/>
+        <w:ind w:left="1260" w:leftChars="0" w:hanging="425" w:firstLineChars="0"/>
+        <w:jc w:val="both"/>
+        <w:textAlignment w:val="auto"/>
+        <w:rPr>
+          <w:rFonts w:hint="default" w:ascii="Times New Roman" w:hAnsi="Times New Roman" w:cs="Times New Roman"/>
+          <w:sz w:val="24"/>
+          <w:szCs w:val="32"/>
+          <w:lang w:val="en-US"/>
+        </w:rPr>
+      </w:pPr>
+      <w:r>
+        <w:rPr>
+          <w:rFonts w:hint="default" w:ascii="Times New Roman" w:hAnsi="Times New Roman" w:cs="Times New Roman"/>
+          <w:sz w:val="24"/>
+          <w:szCs w:val="32"/>
+          <w:lang w:val="en-US"/>
+        </w:rPr>
+        <w:t>Embrace each speaking opportunity as a chance to learn and grow, reframing mistakes as stepping stones toward mastery.</w:t>
+      </w:r>
+    </w:p>
+    <w:p>
+      <w:pPr>
+        <w:keepNext w:val="0"/>
+        <w:keepLines w:val="0"/>
+        <w:pageBreakBefore w:val="0"/>
+        <w:widowControl w:val="0"/>
+        <w:numPr>
+          <w:ilvl w:val="0"/>
+          <w:numId w:val="1"/>
+        </w:numPr>
+        <w:tabs>
+          <w:tab w:val="clear" w:pos="425"/>
+        </w:tabs>
+        <w:kinsoku/>
+        <w:wordWrap/>
+        <w:overflowPunct/>
+        <w:topLinePunct w:val="0"/>
+        <w:autoSpaceDE/>
+        <w:autoSpaceDN/>
+        <w:bidi w:val="0"/>
+        <w:adjustRightInd/>
+        <w:snapToGrid/>
+        <w:spacing w:line="23" w:lineRule="atLeast"/>
+        <w:ind w:left="840" w:leftChars="0" w:hanging="425" w:firstLineChars="0"/>
+        <w:jc w:val="both"/>
+        <w:textAlignment w:val="auto"/>
+        <w:rPr>
+          <w:rFonts w:hint="default" w:ascii="Times New Roman" w:hAnsi="Times New Roman" w:cs="Times New Roman"/>
+          <w:sz w:val="24"/>
+          <w:szCs w:val="32"/>
+          <w:lang w:val="en-US"/>
+        </w:rPr>
+      </w:pPr>
+      <w:r>
+        <w:rPr>
+          <w:rFonts w:hint="default" w:ascii="Times New Roman" w:hAnsi="Times New Roman" w:cs="Times New Roman"/>
+          <w:sz w:val="24"/>
+          <w:szCs w:val="32"/>
+          <w:lang w:val="en-US"/>
+        </w:rPr>
+        <w:t>I have difficulty accepting criticism.</w:t>
+      </w:r>
+    </w:p>
+    <w:p>
+      <w:pPr>
+        <w:keepNext w:val="0"/>
+        <w:keepLines w:val="0"/>
+        <w:pageBreakBefore w:val="0"/>
+        <w:widowControl w:val="0"/>
+        <w:numPr>
+          <w:ilvl w:val="0"/>
+          <w:numId w:val="0"/>
+        </w:numPr>
+        <w:kinsoku/>
+        <w:wordWrap/>
+        <w:overflowPunct/>
+        <w:topLinePunct w:val="0"/>
+        <w:autoSpaceDE/>
+        <w:autoSpaceDN/>
+        <w:bidi w:val="0"/>
+        <w:adjustRightInd/>
+        <w:snapToGrid/>
+        <w:spacing w:line="23" w:lineRule="atLeast"/>
+        <w:ind w:left="835" w:leftChars="0"/>
+        <w:jc w:val="both"/>
+        <w:textAlignment w:val="auto"/>
+        <w:rPr>
+          <w:rFonts w:hint="default" w:ascii="Times New Roman" w:hAnsi="Times New Roman" w:cs="Times New Roman"/>
+          <w:sz w:val="24"/>
+          <w:szCs w:val="32"/>
+          <w:lang w:val="en-US"/>
+        </w:rPr>
+      </w:pPr>
+      <w:r>
+        <w:rPr>
+          <w:rFonts w:hint="default" w:ascii="Times New Roman" w:hAnsi="Times New Roman" w:cs="Times New Roman"/>
+          <w:sz w:val="24"/>
+          <w:szCs w:val="32"/>
+          <w:lang w:val="en-US"/>
+        </w:rPr>
+        <w:t>Fixed Mindset:</w:t>
+      </w:r>
+    </w:p>
+    <w:p>
+      <w:pPr>
+        <w:keepNext w:val="0"/>
+        <w:keepLines w:val="0"/>
+        <w:pageBreakBefore w:val="0"/>
+        <w:widowControl w:val="0"/>
+        <w:numPr>
+          <w:ilvl w:val="0"/>
+          <w:numId w:val="2"/>
+        </w:numPr>
+        <w:tabs>
+          <w:tab w:val="clear" w:pos="420"/>
+        </w:tabs>
+        <w:kinsoku/>
+        <w:wordWrap/>
+        <w:overflowPunct/>
+        <w:topLinePunct w:val="0"/>
+        <w:autoSpaceDE/>
+        <w:autoSpaceDN/>
+        <w:bidi w:val="0"/>
+        <w:adjustRightInd/>
+        <w:snapToGrid/>
+        <w:spacing w:line="23" w:lineRule="atLeast"/>
+        <w:ind w:left="1260" w:leftChars="0" w:hanging="425" w:firstLineChars="0"/>
+        <w:jc w:val="both"/>
+        <w:textAlignment w:val="auto"/>
+        <w:rPr>
+          <w:rFonts w:hint="default" w:ascii="Times New Roman" w:hAnsi="Times New Roman" w:cs="Times New Roman"/>
+          <w:sz w:val="24"/>
+          <w:szCs w:val="32"/>
+          <w:lang w:val="en-US"/>
+        </w:rPr>
+      </w:pPr>
+      <w:r>
+        <w:rPr>
+          <w:rFonts w:hint="default" w:ascii="Times New Roman" w:hAnsi="Times New Roman" w:cs="Times New Roman"/>
+          <w:sz w:val="24"/>
+          <w:szCs w:val="32"/>
+          <w:lang w:val="en-US"/>
+        </w:rPr>
+        <w:t>Previous instances where criticism felt like a personal attack rather than constructive feedback.</w:t>
+      </w:r>
+    </w:p>
+    <w:p>
+      <w:pPr>
+        <w:keepNext w:val="0"/>
+        <w:keepLines w:val="0"/>
+        <w:pageBreakBefore w:val="0"/>
+        <w:widowControl w:val="0"/>
+        <w:numPr>
+          <w:ilvl w:val="0"/>
+          <w:numId w:val="2"/>
+        </w:numPr>
+        <w:tabs>
+          <w:tab w:val="clear" w:pos="420"/>
+        </w:tabs>
+        <w:kinsoku/>
+        <w:wordWrap/>
+        <w:overflowPunct/>
+        <w:topLinePunct w:val="0"/>
+        <w:autoSpaceDE/>
+        <w:autoSpaceDN/>
+        <w:bidi w:val="0"/>
+        <w:adjustRightInd/>
+        <w:snapToGrid/>
+        <w:spacing w:line="23" w:lineRule="atLeast"/>
+        <w:ind w:left="1260" w:leftChars="0" w:hanging="425" w:firstLineChars="0"/>
+        <w:jc w:val="both"/>
+        <w:textAlignment w:val="auto"/>
+        <w:rPr>
+          <w:rFonts w:hint="default" w:ascii="Times New Roman" w:hAnsi="Times New Roman" w:cs="Times New Roman"/>
+          <w:sz w:val="24"/>
+          <w:szCs w:val="32"/>
+          <w:lang w:val="en-US"/>
+        </w:rPr>
+      </w:pPr>
+      <w:r>
+        <w:rPr>
+          <w:rFonts w:hint="default" w:ascii="Times New Roman" w:hAnsi="Times New Roman" w:cs="Times New Roman"/>
+          <w:sz w:val="24"/>
+          <w:szCs w:val="32"/>
+          <w:lang w:val="en-US"/>
+        </w:rPr>
+        <w:t>Fear of failure and perfectionism, leading to defensiveness when faced with criticism.</w:t>
+      </w:r>
+    </w:p>
+    <w:p>
+      <w:pPr>
+        <w:keepNext w:val="0"/>
+        <w:keepLines w:val="0"/>
+        <w:pageBreakBefore w:val="0"/>
+        <w:widowControl w:val="0"/>
+        <w:numPr>
+          <w:ilvl w:val="0"/>
+          <w:numId w:val="2"/>
+        </w:numPr>
+        <w:tabs>
+          <w:tab w:val="clear" w:pos="420"/>
+        </w:tabs>
+        <w:kinsoku/>
+        <w:wordWrap/>
+        <w:overflowPunct/>
+        <w:topLinePunct w:val="0"/>
+        <w:autoSpaceDE/>
+        <w:autoSpaceDN/>
+        <w:bidi w:val="0"/>
+        <w:adjustRightInd/>
+        <w:snapToGrid/>
+        <w:spacing w:line="23" w:lineRule="atLeast"/>
+        <w:ind w:left="1260" w:leftChars="0" w:hanging="425" w:firstLineChars="0"/>
+        <w:jc w:val="both"/>
+        <w:textAlignment w:val="auto"/>
+        <w:rPr>
+          <w:rFonts w:hint="default" w:ascii="Times New Roman" w:hAnsi="Times New Roman" w:cs="Times New Roman"/>
+          <w:sz w:val="24"/>
+          <w:szCs w:val="32"/>
+          <w:lang w:val="en-US"/>
+        </w:rPr>
+      </w:pPr>
+      <w:r>
+        <w:rPr>
+          <w:rFonts w:hint="default" w:ascii="Times New Roman" w:hAnsi="Times New Roman" w:cs="Times New Roman"/>
+          <w:sz w:val="24"/>
+          <w:szCs w:val="32"/>
+          <w:lang w:val="en-US"/>
+        </w:rPr>
+        <w:t>Lack of understanding that feedback is essential for growth and development.</w:t>
+      </w:r>
+    </w:p>
+    <w:p>
+      <w:pPr>
+        <w:keepNext w:val="0"/>
+        <w:keepLines w:val="0"/>
+        <w:pageBreakBefore w:val="0"/>
+        <w:widowControl w:val="0"/>
+        <w:numPr>
+          <w:ilvl w:val="0"/>
+          <w:numId w:val="2"/>
+        </w:numPr>
+        <w:tabs>
+          <w:tab w:val="clear" w:pos="420"/>
+        </w:tabs>
+        <w:kinsoku/>
+        <w:wordWrap/>
+        <w:overflowPunct/>
+        <w:topLinePunct w:val="0"/>
+        <w:autoSpaceDE/>
+        <w:autoSpaceDN/>
+        <w:bidi w:val="0"/>
+        <w:adjustRightInd/>
+        <w:snapToGrid/>
+        <w:spacing w:line="23" w:lineRule="atLeast"/>
+        <w:ind w:left="1260" w:leftChars="0" w:hanging="425" w:firstLineChars="0"/>
+        <w:jc w:val="both"/>
+        <w:textAlignment w:val="auto"/>
+        <w:rPr>
+          <w:rFonts w:hint="default" w:ascii="Times New Roman" w:hAnsi="Times New Roman" w:cs="Times New Roman"/>
+          <w:sz w:val="24"/>
+          <w:szCs w:val="32"/>
+          <w:lang w:val="en-US"/>
+        </w:rPr>
+      </w:pPr>
+      <w:r>
+        <w:rPr>
+          <w:rFonts w:hint="default" w:ascii="Times New Roman" w:hAnsi="Times New Roman" w:cs="Times New Roman"/>
+          <w:sz w:val="24"/>
+          <w:szCs w:val="32"/>
+          <w:lang w:val="en-US"/>
+        </w:rPr>
+        <w:t>Previous experiences of harsh or unfair criticism, damaging my confidence and self-esteem.</w:t>
+      </w:r>
+    </w:p>
+    <w:p>
+      <w:pPr>
+        <w:keepNext w:val="0"/>
+        <w:keepLines w:val="0"/>
+        <w:pageBreakBefore w:val="0"/>
+        <w:widowControl w:val="0"/>
+        <w:numPr>
+          <w:ilvl w:val="0"/>
+          <w:numId w:val="2"/>
+        </w:numPr>
+        <w:tabs>
+          <w:tab w:val="clear" w:pos="420"/>
+        </w:tabs>
+        <w:kinsoku/>
+        <w:wordWrap/>
+        <w:overflowPunct/>
+        <w:topLinePunct w:val="0"/>
+        <w:autoSpaceDE/>
+        <w:autoSpaceDN/>
+        <w:bidi w:val="0"/>
+        <w:adjustRightInd/>
+        <w:snapToGrid/>
+        <w:spacing w:line="23" w:lineRule="atLeast"/>
+        <w:ind w:left="1260" w:leftChars="0" w:hanging="425" w:firstLineChars="0"/>
+        <w:jc w:val="both"/>
+        <w:textAlignment w:val="auto"/>
+        <w:rPr>
+          <w:rFonts w:hint="default" w:ascii="Times New Roman" w:hAnsi="Times New Roman" w:cs="Times New Roman"/>
+          <w:sz w:val="24"/>
+          <w:szCs w:val="32"/>
+          <w:lang w:val="en-US"/>
+        </w:rPr>
+      </w:pPr>
+      <w:r>
+        <w:rPr>
+          <w:rFonts w:hint="default" w:ascii="Times New Roman" w:hAnsi="Times New Roman" w:cs="Times New Roman"/>
+          <w:sz w:val="24"/>
+          <w:szCs w:val="32"/>
+          <w:lang w:val="en-US"/>
+        </w:rPr>
+        <w:t>Belief that admitting to flaws or mistakes is a sign of weakness rather than an opportunity for improvement.</w:t>
+      </w:r>
+    </w:p>
+    <w:p>
+      <w:pPr>
+        <w:keepNext w:val="0"/>
+        <w:keepLines w:val="0"/>
+        <w:pageBreakBefore w:val="0"/>
+        <w:widowControl w:val="0"/>
+        <w:numPr>
+          <w:ilvl w:val="0"/>
+          <w:numId w:val="0"/>
+        </w:numPr>
+        <w:kinsoku/>
+        <w:wordWrap/>
+        <w:overflowPunct/>
+        <w:topLinePunct w:val="0"/>
+        <w:autoSpaceDE/>
+        <w:autoSpaceDN/>
+        <w:bidi w:val="0"/>
+        <w:adjustRightInd/>
+        <w:snapToGrid/>
+        <w:spacing w:line="23" w:lineRule="atLeast"/>
+        <w:ind w:left="835" w:leftChars="0"/>
+        <w:jc w:val="both"/>
+        <w:textAlignment w:val="auto"/>
+        <w:rPr>
+          <w:rFonts w:hint="default" w:ascii="Times New Roman" w:hAnsi="Times New Roman" w:cs="Times New Roman"/>
+          <w:sz w:val="24"/>
+          <w:szCs w:val="32"/>
+          <w:lang w:val="en-US"/>
+        </w:rPr>
+      </w:pPr>
+      <w:r>
+        <w:rPr>
+          <w:rFonts w:hint="default" w:ascii="Times New Roman" w:hAnsi="Times New Roman" w:cs="Times New Roman"/>
+          <w:sz w:val="24"/>
+          <w:szCs w:val="32"/>
+          <w:lang w:val="en-US"/>
+        </w:rPr>
+        <w:t>Challenges to Growth Mindset:</w:t>
+      </w:r>
+    </w:p>
+    <w:p>
+      <w:pPr>
+        <w:keepNext w:val="0"/>
+        <w:keepLines w:val="0"/>
+        <w:pageBreakBefore w:val="0"/>
+        <w:widowControl w:val="0"/>
+        <w:numPr>
+          <w:ilvl w:val="0"/>
+          <w:numId w:val="2"/>
+        </w:numPr>
+        <w:tabs>
+          <w:tab w:val="clear" w:pos="420"/>
+        </w:tabs>
+        <w:kinsoku/>
+        <w:wordWrap/>
+        <w:overflowPunct/>
+        <w:topLinePunct w:val="0"/>
+        <w:autoSpaceDE/>
+        <w:autoSpaceDN/>
+        <w:bidi w:val="0"/>
+        <w:adjustRightInd/>
+        <w:snapToGrid/>
+        <w:spacing w:line="23" w:lineRule="atLeast"/>
+        <w:ind w:left="1260" w:leftChars="0" w:hanging="425" w:firstLineChars="0"/>
+        <w:jc w:val="both"/>
+        <w:textAlignment w:val="auto"/>
+        <w:rPr>
+          <w:rFonts w:hint="default" w:ascii="Times New Roman" w:hAnsi="Times New Roman" w:cs="Times New Roman"/>
+          <w:sz w:val="24"/>
+          <w:szCs w:val="32"/>
+          <w:lang w:val="en-US"/>
+        </w:rPr>
+      </w:pPr>
+      <w:r>
+        <w:rPr>
+          <w:rFonts w:hint="default" w:ascii="Times New Roman" w:hAnsi="Times New Roman" w:cs="Times New Roman"/>
+          <w:sz w:val="24"/>
+          <w:szCs w:val="32"/>
+          <w:lang w:val="en-US"/>
+        </w:rPr>
+        <w:t>Adopt an open mindset towards feedback, recognizing that it is a valuable tool for self-improvement.</w:t>
+      </w:r>
+    </w:p>
+    <w:p>
+      <w:pPr>
+        <w:keepNext w:val="0"/>
+        <w:keepLines w:val="0"/>
+        <w:pageBreakBefore w:val="0"/>
+        <w:widowControl w:val="0"/>
+        <w:numPr>
+          <w:ilvl w:val="0"/>
+          <w:numId w:val="2"/>
+        </w:numPr>
+        <w:tabs>
+          <w:tab w:val="clear" w:pos="420"/>
+        </w:tabs>
+        <w:kinsoku/>
+        <w:wordWrap/>
+        <w:overflowPunct/>
+        <w:topLinePunct w:val="0"/>
+        <w:autoSpaceDE/>
+        <w:autoSpaceDN/>
+        <w:bidi w:val="0"/>
+        <w:adjustRightInd/>
+        <w:snapToGrid/>
+        <w:spacing w:line="23" w:lineRule="atLeast"/>
+        <w:ind w:left="1260" w:leftChars="0" w:hanging="425" w:firstLineChars="0"/>
+        <w:jc w:val="both"/>
+        <w:textAlignment w:val="auto"/>
+        <w:rPr>
+          <w:rFonts w:hint="default" w:ascii="Times New Roman" w:hAnsi="Times New Roman" w:cs="Times New Roman"/>
+          <w:sz w:val="24"/>
+          <w:szCs w:val="32"/>
+          <w:lang w:val="en-US"/>
+        </w:rPr>
+      </w:pPr>
+      <w:r>
+        <w:rPr>
+          <w:rFonts w:hint="default" w:ascii="Times New Roman" w:hAnsi="Times New Roman" w:cs="Times New Roman"/>
+          <w:sz w:val="24"/>
+          <w:szCs w:val="32"/>
+          <w:lang w:val="en-US"/>
+        </w:rPr>
+        <w:t>Practice active listening during feedback sessions, focusing on understanding the perspective of the giver.</w:t>
+      </w:r>
+    </w:p>
+    <w:p>
+      <w:pPr>
+        <w:keepNext w:val="0"/>
+        <w:keepLines w:val="0"/>
+        <w:pageBreakBefore w:val="0"/>
+        <w:widowControl w:val="0"/>
+        <w:numPr>
+          <w:ilvl w:val="0"/>
+          <w:numId w:val="2"/>
+        </w:numPr>
+        <w:tabs>
+          <w:tab w:val="clear" w:pos="420"/>
+        </w:tabs>
+        <w:kinsoku/>
+        <w:wordWrap/>
+        <w:overflowPunct/>
+        <w:topLinePunct w:val="0"/>
+        <w:autoSpaceDE/>
+        <w:autoSpaceDN/>
+        <w:bidi w:val="0"/>
+        <w:adjustRightInd/>
+        <w:snapToGrid/>
+        <w:spacing w:line="23" w:lineRule="atLeast"/>
+        <w:ind w:left="1260" w:leftChars="0" w:hanging="425" w:firstLineChars="0"/>
+        <w:jc w:val="both"/>
+        <w:textAlignment w:val="auto"/>
+        <w:rPr>
+          <w:rFonts w:hint="default" w:ascii="Times New Roman" w:hAnsi="Times New Roman" w:cs="Times New Roman"/>
+          <w:sz w:val="24"/>
+          <w:szCs w:val="32"/>
+          <w:lang w:val="en-US"/>
+        </w:rPr>
+      </w:pPr>
+      <w:r>
+        <w:rPr>
+          <w:rFonts w:hint="default" w:ascii="Times New Roman" w:hAnsi="Times New Roman" w:cs="Times New Roman"/>
+          <w:sz w:val="24"/>
+          <w:szCs w:val="32"/>
+          <w:lang w:val="en-US"/>
+        </w:rPr>
+        <w:t>Develop resilience by separating my self-worth from external feedback, understanding that criticism does not define my abilities or potential.</w:t>
+      </w:r>
+    </w:p>
+    <w:p>
+      <w:pPr>
+        <w:keepNext w:val="0"/>
+        <w:keepLines w:val="0"/>
+        <w:pageBreakBefore w:val="0"/>
+        <w:widowControl w:val="0"/>
+        <w:numPr>
+          <w:numId w:val="0"/>
+        </w:numPr>
+        <w:kinsoku/>
+        <w:wordWrap/>
+        <w:overflowPunct/>
+        <w:topLinePunct w:val="0"/>
+        <w:autoSpaceDE/>
+        <w:autoSpaceDN/>
+        <w:bidi w:val="0"/>
+        <w:adjustRightInd/>
+        <w:snapToGrid/>
+        <w:spacing w:line="23" w:lineRule="atLeast"/>
+        <w:ind w:firstLine="420" w:firstLineChars="0"/>
+        <w:jc w:val="both"/>
+        <w:textAlignment w:val="auto"/>
+        <w:rPr>
+          <w:rFonts w:hint="default" w:ascii="Times New Roman" w:hAnsi="Times New Roman" w:cs="Times New Roman"/>
+          <w:sz w:val="24"/>
+          <w:szCs w:val="32"/>
+          <w:lang w:val="en-US"/>
+        </w:rPr>
+      </w:pPr>
+    </w:p>
+    <w:p>
+      <w:pPr>
+        <w:keepNext w:val="0"/>
+        <w:keepLines w:val="0"/>
+        <w:pageBreakBefore w:val="0"/>
+        <w:widowControl w:val="0"/>
+        <w:numPr>
+          <w:numId w:val="0"/>
+        </w:numPr>
+        <w:kinsoku/>
+        <w:wordWrap/>
+        <w:overflowPunct/>
+        <w:topLinePunct w:val="0"/>
+        <w:autoSpaceDE/>
+        <w:autoSpaceDN/>
+        <w:bidi w:val="0"/>
+        <w:adjustRightInd/>
+        <w:snapToGrid/>
+        <w:spacing w:line="23" w:lineRule="atLeast"/>
+        <w:ind w:firstLine="420" w:firstLineChars="0"/>
+        <w:jc w:val="both"/>
+        <w:textAlignment w:val="auto"/>
+        <w:rPr>
+          <w:rFonts w:hint="default" w:ascii="Times New Roman" w:hAnsi="Times New Roman" w:cs="Times New Roman"/>
+          <w:sz w:val="24"/>
+          <w:szCs w:val="32"/>
+          <w:lang w:val="en-US"/>
+        </w:rPr>
+      </w:pPr>
+      <w:r>
+        <w:rPr>
+          <w:rFonts w:hint="default" w:ascii="Times New Roman" w:hAnsi="Times New Roman" w:cs="Times New Roman"/>
+          <w:sz w:val="24"/>
+          <w:szCs w:val="32"/>
+          <w:lang w:val="en-US"/>
+        </w:rPr>
+        <w:t>To overcome these challenges and transition to a growth mindset, I will implement a multifaceted approach:</w:t>
+      </w:r>
+    </w:p>
+    <w:p>
+      <w:pPr>
+        <w:keepNext w:val="0"/>
+        <w:keepLines w:val="0"/>
+        <w:pageBreakBefore w:val="0"/>
+        <w:widowControl w:val="0"/>
+        <w:numPr>
+          <w:ilvl w:val="0"/>
+          <w:numId w:val="3"/>
+        </w:numPr>
+        <w:tabs>
+          <w:tab w:val="clear" w:pos="425"/>
+        </w:tabs>
+        <w:kinsoku/>
+        <w:wordWrap/>
+        <w:overflowPunct/>
+        <w:topLinePunct w:val="0"/>
+        <w:autoSpaceDE/>
+        <w:autoSpaceDN/>
+        <w:bidi w:val="0"/>
+        <w:adjustRightInd/>
+        <w:snapToGrid/>
+        <w:spacing w:line="23" w:lineRule="atLeast"/>
+        <w:ind w:left="840" w:leftChars="0" w:hanging="425" w:firstLineChars="0"/>
+        <w:jc w:val="both"/>
+        <w:textAlignment w:val="auto"/>
+        <w:rPr>
+          <w:rFonts w:hint="default" w:ascii="Times New Roman" w:hAnsi="Times New Roman" w:cs="Times New Roman"/>
+          <w:sz w:val="24"/>
+          <w:szCs w:val="32"/>
+          <w:lang w:val="en-US"/>
+        </w:rPr>
+      </w:pPr>
+      <w:r>
+        <w:rPr>
+          <w:rFonts w:hint="default" w:ascii="Times New Roman" w:hAnsi="Times New Roman" w:cs="Times New Roman"/>
+          <w:sz w:val="24"/>
+          <w:szCs w:val="32"/>
+          <w:lang w:val="en-US"/>
+        </w:rPr>
+        <w:t>Reflection and Adaptation</w:t>
+      </w:r>
+    </w:p>
+    <w:p>
+      <w:pPr>
+        <w:keepNext w:val="0"/>
+        <w:keepLines w:val="0"/>
+        <w:pageBreakBefore w:val="0"/>
+        <w:widowControl w:val="0"/>
+        <w:numPr>
+          <w:numId w:val="0"/>
+        </w:numPr>
+        <w:kinsoku/>
+        <w:wordWrap/>
+        <w:overflowPunct/>
+        <w:topLinePunct w:val="0"/>
+        <w:autoSpaceDE/>
+        <w:autoSpaceDN/>
+        <w:bidi w:val="0"/>
+        <w:adjustRightInd/>
+        <w:snapToGrid/>
+        <w:spacing w:line="23" w:lineRule="atLeast"/>
+        <w:ind w:left="835" w:leftChars="0" w:firstLine="420" w:firstLineChars="0"/>
+        <w:jc w:val="both"/>
+        <w:textAlignment w:val="auto"/>
+        <w:rPr>
+          <w:rFonts w:hint="default" w:ascii="Times New Roman" w:hAnsi="Times New Roman" w:cs="Times New Roman"/>
+          <w:sz w:val="24"/>
+          <w:szCs w:val="32"/>
+          <w:lang w:val="en-US"/>
+        </w:rPr>
+      </w:pPr>
+      <w:r>
+        <w:rPr>
+          <w:rFonts w:hint="default" w:ascii="Times New Roman" w:hAnsi="Times New Roman" w:cs="Times New Roman"/>
+          <w:sz w:val="24"/>
+          <w:szCs w:val="32"/>
+          <w:lang w:val="en-US"/>
+        </w:rPr>
+        <w:t>Regularly reflect on my progress, setbacks, and lessons learned, adjusting my strategies as needed to stay aligned with my growth mindset goals.</w:t>
+      </w:r>
+    </w:p>
+    <w:p>
+      <w:pPr>
+        <w:keepNext w:val="0"/>
+        <w:keepLines w:val="0"/>
+        <w:pageBreakBefore w:val="0"/>
+        <w:widowControl w:val="0"/>
+        <w:numPr>
+          <w:ilvl w:val="0"/>
+          <w:numId w:val="3"/>
+        </w:numPr>
+        <w:tabs>
+          <w:tab w:val="clear" w:pos="425"/>
+        </w:tabs>
+        <w:kinsoku/>
+        <w:wordWrap/>
+        <w:overflowPunct/>
+        <w:topLinePunct w:val="0"/>
+        <w:autoSpaceDE/>
+        <w:autoSpaceDN/>
+        <w:bidi w:val="0"/>
+        <w:adjustRightInd/>
+        <w:snapToGrid/>
+        <w:spacing w:line="23" w:lineRule="atLeast"/>
+        <w:ind w:left="840" w:leftChars="0" w:hanging="425" w:firstLineChars="0"/>
+        <w:jc w:val="both"/>
+        <w:textAlignment w:val="auto"/>
+        <w:rPr>
+          <w:rFonts w:hint="default" w:ascii="Times New Roman" w:hAnsi="Times New Roman" w:cs="Times New Roman"/>
+          <w:sz w:val="24"/>
+          <w:szCs w:val="32"/>
+          <w:lang w:val="en-US"/>
+        </w:rPr>
+      </w:pPr>
+      <w:r>
+        <w:rPr>
+          <w:rFonts w:hint="default" w:ascii="Times New Roman" w:hAnsi="Times New Roman" w:cs="Times New Roman"/>
+          <w:sz w:val="24"/>
+          <w:szCs w:val="32"/>
+          <w:lang w:val="en-US"/>
+        </w:rPr>
+        <w:t>Continuous Learning</w:t>
+      </w:r>
+    </w:p>
+    <w:p>
+      <w:pPr>
+        <w:keepNext w:val="0"/>
+        <w:keepLines w:val="0"/>
+        <w:pageBreakBefore w:val="0"/>
+        <w:widowControl w:val="0"/>
+        <w:numPr>
+          <w:ilvl w:val="0"/>
+          <w:numId w:val="0"/>
+        </w:numPr>
+        <w:kinsoku/>
+        <w:wordWrap/>
+        <w:overflowPunct/>
+        <w:topLinePunct w:val="0"/>
+        <w:autoSpaceDE/>
+        <w:autoSpaceDN/>
+        <w:bidi w:val="0"/>
+        <w:adjustRightInd/>
+        <w:snapToGrid/>
+        <w:spacing w:line="23" w:lineRule="atLeast"/>
+        <w:ind w:left="835" w:leftChars="0" w:firstLine="420" w:firstLineChars="0"/>
+        <w:jc w:val="both"/>
+        <w:textAlignment w:val="auto"/>
+        <w:rPr>
+          <w:rFonts w:hint="default" w:ascii="Times New Roman" w:hAnsi="Times New Roman" w:cs="Times New Roman"/>
+          <w:sz w:val="24"/>
+          <w:szCs w:val="32"/>
+          <w:lang w:val="en-US"/>
+        </w:rPr>
+      </w:pPr>
+      <w:r>
+        <w:rPr>
+          <w:rFonts w:hint="default" w:ascii="Times New Roman" w:hAnsi="Times New Roman" w:cs="Times New Roman"/>
+          <w:sz w:val="24"/>
+          <w:szCs w:val="32"/>
+          <w:lang w:val="en-US"/>
+        </w:rPr>
+        <w:t>Engage in courses, workshops, and self-study materials focused on public speaking, constructive feedback</w:t>
       </w:r>
       <w:bookmarkStart w:id="0" w:name="_GoBack"/>
       <w:bookmarkEnd w:id="0"/>
+      <w:r>
+        <w:rPr>
+          <w:rFonts w:hint="default" w:ascii="Times New Roman" w:hAnsi="Times New Roman" w:cs="Times New Roman"/>
+          <w:sz w:val="24"/>
+          <w:szCs w:val="32"/>
+          <w:lang w:val="en-US"/>
+        </w:rPr>
+        <w:t>, and resilience.</w:t>
+      </w:r>
+    </w:p>
+    <w:p>
+      <w:pPr>
+        <w:keepNext w:val="0"/>
+        <w:keepLines w:val="0"/>
+        <w:pageBreakBefore w:val="0"/>
+        <w:widowControl w:val="0"/>
+        <w:numPr>
+          <w:ilvl w:val="0"/>
+          <w:numId w:val="3"/>
+        </w:numPr>
+        <w:tabs>
+          <w:tab w:val="clear" w:pos="425"/>
+        </w:tabs>
+        <w:kinsoku/>
+        <w:wordWrap/>
+        <w:overflowPunct/>
+        <w:topLinePunct w:val="0"/>
+        <w:autoSpaceDE/>
+        <w:autoSpaceDN/>
+        <w:bidi w:val="0"/>
+        <w:adjustRightInd/>
+        <w:snapToGrid/>
+        <w:spacing w:line="23" w:lineRule="atLeast"/>
+        <w:ind w:left="840" w:leftChars="0" w:hanging="425" w:firstLineChars="0"/>
+        <w:jc w:val="both"/>
+        <w:textAlignment w:val="auto"/>
+        <w:rPr>
+          <w:rFonts w:hint="default" w:ascii="Times New Roman" w:hAnsi="Times New Roman" w:cs="Times New Roman"/>
+          <w:sz w:val="24"/>
+          <w:szCs w:val="32"/>
+          <w:lang w:val="en-US"/>
+        </w:rPr>
+      </w:pPr>
+      <w:r>
+        <w:rPr>
+          <w:rFonts w:hint="default" w:ascii="Times New Roman" w:hAnsi="Times New Roman" w:cs="Times New Roman"/>
+          <w:sz w:val="24"/>
+          <w:szCs w:val="32"/>
+          <w:lang w:val="en-US"/>
+        </w:rPr>
+        <w:t>Accountability Partner</w:t>
+      </w:r>
+    </w:p>
+    <w:p>
+      <w:pPr>
+        <w:keepNext w:val="0"/>
+        <w:keepLines w:val="0"/>
+        <w:pageBreakBefore w:val="0"/>
+        <w:widowControl w:val="0"/>
+        <w:numPr>
+          <w:ilvl w:val="0"/>
+          <w:numId w:val="0"/>
+        </w:numPr>
+        <w:kinsoku/>
+        <w:wordWrap/>
+        <w:overflowPunct/>
+        <w:topLinePunct w:val="0"/>
+        <w:autoSpaceDE/>
+        <w:autoSpaceDN/>
+        <w:bidi w:val="0"/>
+        <w:adjustRightInd/>
+        <w:snapToGrid/>
+        <w:spacing w:line="23" w:lineRule="atLeast"/>
+        <w:ind w:left="835" w:leftChars="0" w:firstLine="420" w:firstLineChars="0"/>
+        <w:jc w:val="both"/>
+        <w:textAlignment w:val="auto"/>
+        <w:rPr>
+          <w:rFonts w:hint="default" w:ascii="Times New Roman" w:hAnsi="Times New Roman" w:cs="Times New Roman"/>
+          <w:sz w:val="24"/>
+          <w:szCs w:val="32"/>
+          <w:lang w:val="en-US"/>
+        </w:rPr>
+      </w:pPr>
+      <w:r>
+        <w:rPr>
+          <w:rFonts w:hint="default" w:ascii="Times New Roman" w:hAnsi="Times New Roman" w:cs="Times New Roman"/>
+          <w:sz w:val="24"/>
+          <w:szCs w:val="32"/>
+          <w:lang w:val="en-US"/>
+        </w:rPr>
+        <w:t>Seek support from a mentor or accountability partner who can provide encouragement, guidance, and honest feedback throughout this journey.</w:t>
+      </w:r>
     </w:p>
     <w:sectPr>
       <w:pgSz w:w="11906" w:h="16838"/>
@@ -72,19 +1845,195 @@
 <file path=word/numbering.xml><?xml version="1.0" encoding="utf-8"?>
 <w:numbering xmlns:wpc="http://schemas.microsoft.com/office/word/2010/wordprocessingCanvas" xmlns:mc="http://schemas.openxmlformats.org/markup-compatibility/2006" xmlns:o="urn:schemas-microsoft-com:office:office" xmlns:r="http://schemas.openxmlformats.org/officeDocument/2006/relationships" xmlns:m="http://schemas.openxmlformats.org/officeDocument/2006/math" xmlns:v="urn:schemas-microsoft-com:vml" xmlns:wp14="http://schemas.microsoft.com/office/word/2010/wordprocessingDrawing" xmlns:wp="http://schemas.openxmlformats.org/drawingml/2006/wordprocessingDrawing" xmlns:w10="urn:schemas-microsoft-com:office:word" xmlns:w="http://schemas.openxmlformats.org/wordprocessingml/2006/main" xmlns:w14="http://schemas.microsoft.com/office/word/2010/wordml" xmlns:wpg="http://schemas.microsoft.com/office/word/2010/wordprocessingGroup" xmlns:wpi="http://schemas.microsoft.com/office/word/2010/wordprocessingInk" xmlns:wne="http://schemas.microsoft.com/office/word/2006/wordml" xmlns:wps="http://schemas.microsoft.com/office/word/2010/wordprocessingShape" xmlns:wpsCustomData="http://www.wps.cn/officeDocument/2013/wpsCustomData" mc:Ignorable="w14 wp14">
   <w:abstractNum w:abstractNumId="0">
-    <w:nsid w:val="FF7722F4"/>
+    <w:nsid w:val="8FFC7681"/>
     <w:multiLevelType w:val="singleLevel"/>
-    <w:tmpl w:val="FF7722F4"/>
+    <w:tmpl w:val="8FFC7681"/>
+    <w:lvl w:ilvl="0" w:tentative="0">
+      <w:start w:val="1"/>
+      <w:numFmt w:val="bullet"/>
+      <w:lvlText w:val=""/>
+      <w:lvlJc w:val="left"/>
+      <w:pPr>
+        <w:tabs>
+          <w:tab w:val="left" w:pos="420"/>
+        </w:tabs>
+        <w:ind w:left="420" w:leftChars="0" w:hanging="420" w:firstLineChars="0"/>
+      </w:pPr>
+      <w:rPr>
+        <w:rFonts w:hint="default" w:ascii="Wingdings" w:hAnsi="Wingdings"/>
+        <w:sz w:val="13"/>
+        <w:szCs w:val="13"/>
+      </w:rPr>
+    </w:lvl>
+  </w:abstractNum>
+  <w:abstractNum w:abstractNumId="1">
+    <w:nsid w:val="EFE72048"/>
+    <w:multiLevelType w:val="singleLevel"/>
+    <w:tmpl w:val="EFE72048"/>
     <w:lvl w:ilvl="0" w:tentative="0">
       <w:start w:val="1"/>
       <w:numFmt w:val="decimal"/>
-      <w:suff w:val="space"/>
       <w:lvlText w:val="%1."/>
       <w:lvlJc w:val="left"/>
+      <w:pPr>
+        <w:tabs>
+          <w:tab w:val="left" w:pos="425"/>
+        </w:tabs>
+        <w:ind w:left="425" w:leftChars="0" w:hanging="425" w:firstLineChars="0"/>
+      </w:pPr>
+      <w:rPr>
+        <w:rFonts w:hint="default"/>
+      </w:rPr>
+    </w:lvl>
+  </w:abstractNum>
+  <w:abstractNum w:abstractNumId="2">
+    <w:nsid w:val="FFDAAFD2"/>
+    <w:multiLevelType w:val="multilevel"/>
+    <w:tmpl w:val="FFDAAFD2"/>
+    <w:lvl w:ilvl="0" w:tentative="0">
+      <w:start w:val="1"/>
+      <w:numFmt w:val="decimal"/>
+      <w:lvlText w:val="%1)"/>
+      <w:lvlJc w:val="left"/>
+      <w:pPr>
+        <w:tabs>
+          <w:tab w:val="left" w:pos="425"/>
+        </w:tabs>
+        <w:ind w:left="425" w:leftChars="0" w:hanging="425" w:firstLineChars="0"/>
+      </w:pPr>
+      <w:rPr>
+        <w:rFonts w:hint="default"/>
+      </w:rPr>
+    </w:lvl>
+    <w:lvl w:ilvl="1" w:tentative="0">
+      <w:start w:val="1"/>
+      <w:numFmt w:val="lowerLetter"/>
+      <w:lvlText w:val="%2)"/>
+      <w:lvlJc w:val="left"/>
+      <w:pPr>
+        <w:tabs>
+          <w:tab w:val="left" w:pos="840"/>
+        </w:tabs>
+        <w:ind w:left="840" w:leftChars="0" w:hanging="420" w:firstLineChars="0"/>
+      </w:pPr>
+      <w:rPr>
+        <w:rFonts w:hint="default"/>
+      </w:rPr>
+    </w:lvl>
+    <w:lvl w:ilvl="2" w:tentative="0">
+      <w:start w:val="1"/>
+      <w:numFmt w:val="lowerRoman"/>
+      <w:lvlText w:val="%3."/>
+      <w:lvlJc w:val="left"/>
+      <w:pPr>
+        <w:tabs>
+          <w:tab w:val="left" w:pos="1260"/>
+        </w:tabs>
+        <w:ind w:left="1260" w:leftChars="0" w:hanging="420" w:firstLineChars="0"/>
+      </w:pPr>
+      <w:rPr>
+        <w:rFonts w:hint="default"/>
+      </w:rPr>
+    </w:lvl>
+    <w:lvl w:ilvl="3" w:tentative="0">
+      <w:start w:val="1"/>
+      <w:numFmt w:val="decimal"/>
+      <w:lvlText w:val="%4."/>
+      <w:lvlJc w:val="left"/>
+      <w:pPr>
+        <w:tabs>
+          <w:tab w:val="left" w:pos="1680"/>
+        </w:tabs>
+        <w:ind w:left="1680" w:leftChars="0" w:hanging="420" w:firstLineChars="0"/>
+      </w:pPr>
+      <w:rPr>
+        <w:rFonts w:hint="default"/>
+      </w:rPr>
+    </w:lvl>
+    <w:lvl w:ilvl="4" w:tentative="0">
+      <w:start w:val="1"/>
+      <w:numFmt w:val="lowerLetter"/>
+      <w:lvlText w:val="%5)"/>
+      <w:lvlJc w:val="left"/>
+      <w:pPr>
+        <w:tabs>
+          <w:tab w:val="left" w:pos="2100"/>
+        </w:tabs>
+        <w:ind w:left="2100" w:leftChars="0" w:hanging="420" w:firstLineChars="0"/>
+      </w:pPr>
+      <w:rPr>
+        <w:rFonts w:hint="default"/>
+      </w:rPr>
+    </w:lvl>
+    <w:lvl w:ilvl="5" w:tentative="0">
+      <w:start w:val="1"/>
+      <w:numFmt w:val="lowerRoman"/>
+      <w:lvlText w:val="%6."/>
+      <w:lvlJc w:val="left"/>
+      <w:pPr>
+        <w:tabs>
+          <w:tab w:val="left" w:pos="2520"/>
+        </w:tabs>
+        <w:ind w:left="2520" w:leftChars="0" w:hanging="420" w:firstLineChars="0"/>
+      </w:pPr>
+      <w:rPr>
+        <w:rFonts w:hint="default"/>
+      </w:rPr>
+    </w:lvl>
+    <w:lvl w:ilvl="6" w:tentative="0">
+      <w:start w:val="1"/>
+      <w:numFmt w:val="decimal"/>
+      <w:lvlText w:val="%7."/>
+      <w:lvlJc w:val="left"/>
+      <w:pPr>
+        <w:tabs>
+          <w:tab w:val="left" w:pos="2940"/>
+        </w:tabs>
+        <w:ind w:left="2940" w:leftChars="0" w:hanging="420" w:firstLineChars="0"/>
+      </w:pPr>
+      <w:rPr>
+        <w:rFonts w:hint="default"/>
+      </w:rPr>
+    </w:lvl>
+    <w:lvl w:ilvl="7" w:tentative="0">
+      <w:start w:val="1"/>
+      <w:numFmt w:val="lowerLetter"/>
+      <w:lvlText w:val="%8)"/>
+      <w:lvlJc w:val="left"/>
+      <w:pPr>
+        <w:tabs>
+          <w:tab w:val="left" w:pos="3360"/>
+        </w:tabs>
+        <w:ind w:left="3360" w:leftChars="0" w:hanging="420" w:firstLineChars="0"/>
+      </w:pPr>
+      <w:rPr>
+        <w:rFonts w:hint="default"/>
+      </w:rPr>
+    </w:lvl>
+    <w:lvl w:ilvl="8" w:tentative="0">
+      <w:start w:val="1"/>
+      <w:numFmt w:val="lowerRoman"/>
+      <w:lvlText w:val="%9."/>
+      <w:lvlJc w:val="left"/>
+      <w:pPr>
+        <w:tabs>
+          <w:tab w:val="left" w:pos="3780"/>
+        </w:tabs>
+        <w:ind w:left="3780" w:leftChars="0" w:hanging="420" w:firstLineChars="0"/>
+      </w:pPr>
+      <w:rPr>
+        <w:rFonts w:hint="default"/>
+      </w:rPr>
     </w:lvl>
   </w:abstractNum>
   <w:num w:numId="1">
+    <w:abstractNumId w:val="2"/>
+  </w:num>
+  <w:num w:numId="2">
     <w:abstractNumId w:val="0"/>
+  </w:num>
+  <w:num w:numId="3">
+    <w:abstractNumId w:val="1"/>
   </w:num>
 </w:numbering>
 </file>
@@ -165,7 +2114,7 @@
     <w:lsdException w:qFormat="1" w:unhideWhenUsed="0" w:uiPriority="0" w:semiHidden="0" w:name="Title"/>
     <w:lsdException w:unhideWhenUsed="0" w:uiPriority="0" w:semiHidden="0" w:name="Closing"/>
     <w:lsdException w:unhideWhenUsed="0" w:uiPriority="0" w:semiHidden="0" w:name="Signature"/>
-    <w:lsdException w:unhideWhenUsed="0" w:uiPriority="0" w:name="Default Paragraph Font"/>
+    <w:lsdException w:qFormat="1" w:unhideWhenUsed="0" w:uiPriority="0" w:name="Default Paragraph Font"/>
     <w:lsdException w:unhideWhenUsed="0" w:uiPriority="0" w:semiHidden="0" w:name="Body Text"/>
     <w:lsdException w:unhideWhenUsed="0" w:uiPriority="0" w:semiHidden="0" w:name="Body Text Indent"/>
     <w:lsdException w:unhideWhenUsed="0" w:uiPriority="0" w:semiHidden="0" w:name="List Continue"/>
@@ -368,6 +2317,7 @@
   <w:style w:type="character" w:default="1" w:styleId="2">
     <w:name w:val="Default Paragraph Font"/>
     <w:semiHidden/>
+    <w:qFormat/>
     <w:uiPriority w:val="0"/>
   </w:style>
   <w:style w:type="table" w:default="1" w:styleId="3">

</xml_diff>